<commit_message>
Portfolio refresh (squashed): projects, SEO, images
</commit_message>
<xml_diff>
--- a/src/assets/ChojiAlexanderPamResume.docx
+++ b/src/assets/ChojiAlexanderPamResume.docx
@@ -38,8 +38,8 @@
         <w:jc w:val="center"/>
         <w:rPr>
           <w:rFonts w:ascii="Garamond" w:cs="Garamond" w:eastAsia="Garamond" w:hAnsi="Garamond"/>
-          <w:sz w:val="34"/>
-          <w:szCs w:val="34"/>
+          <w:sz w:val="20"/>
+          <w:szCs w:val="20"/>
         </w:rPr>
       </w:pPr>
       <w:r>
@@ -92,9 +92,47 @@
             <w:u w:val="single"/>
             <w:rtl w:val="0"/>
           </w:rPr>
-          <w:t xml:space="preserve">https://www.linkedin.com/in/alexander-choji-4a41a4188/</w:t>
+          <w:t xml:space="preserve">LinkedIn</w:t>
         </w:r>
       </w:hyperlink>
+      <w:r>
+        <w:rPr>
+          <w:rFonts w:ascii="Garamond" w:cs="Garamond" w:eastAsia="Garamond" w:hAnsi="Garamond"/>
+          <w:sz w:val="20"/>
+          <w:szCs w:val="20"/>
+          <w:rtl w:val="0"/>
+        </w:rPr>
+        <w:t xml:space="preserve"> |</w:t>
+      </w:r>
+      <w:hyperlink r:id="rId8">
+        <w:r>
+          <w:rPr>
+            <w:rFonts w:ascii="Garamond" w:cs="Garamond" w:eastAsia="Garamond" w:hAnsi="Garamond"/>
+            <w:color w:val="1155cc"/>
+            <w:sz w:val="20"/>
+            <w:szCs w:val="20"/>
+            <w:u w:val="single"/>
+            <w:rtl w:val="0"/>
+          </w:rPr>
+          <w:t xml:space="preserve">My Portfolio</w:t>
+        </w:r>
+      </w:hyperlink>
+      <w:r>
+        <w:rPr>
+          <w:rtl w:val="0"/>
+        </w:rPr>
+      </w:r>
+    </w:p>
+    <w:p>
+      <w:pPr>
+        <w:ind w:left="0" w:firstLine="0"/>
+        <w:jc w:val="center"/>
+        <w:rPr>
+          <w:rFonts w:ascii="Garamond" w:cs="Garamond" w:eastAsia="Garamond" w:hAnsi="Garamond"/>
+          <w:sz w:val="34"/>
+          <w:szCs w:val="34"/>
+        </w:rPr>
+      </w:pPr>
       <w:r>
         <w:rPr>
           <w:rFonts w:ascii="Garamond" w:cs="Garamond" w:eastAsia="Garamond" w:hAnsi="Garamond"/>
@@ -367,6 +405,113 @@
           <w:tab w:val="right" w:leader="none" w:pos="11076.000000000002"/>
           <w:tab w:val="left" w:leader="none" w:pos="264"/>
         </w:tabs>
+        <w:rPr>
+          <w:rFonts w:ascii="Garamond" w:cs="Garamond" w:eastAsia="Garamond" w:hAnsi="Garamond"/>
+        </w:rPr>
+      </w:pPr>
+      <w:r>
+        <w:rPr>
+          <w:rFonts w:ascii="Garamond" w:cs="Garamond" w:eastAsia="Garamond" w:hAnsi="Garamond"/>
+          <w:b w:val="1"/>
+          <w:rtl w:val="0"/>
+        </w:rPr>
+        <w:t xml:space="preserve">Freelance and Contracts| Freelancer, Upwork, Fiverr, Worldwide</w:t>
+      </w:r>
+      <w:r>
+        <w:rPr>
+          <w:rFonts w:ascii="Garamond" w:cs="Garamond" w:eastAsia="Garamond" w:hAnsi="Garamond"/>
+          <w:rtl w:val="0"/>
+        </w:rPr>
+        <w:tab/>
+        <w:t xml:space="preserve">March 2025 - Present</w:t>
+      </w:r>
+    </w:p>
+    <w:p>
+      <w:pPr>
+        <w:tabs>
+          <w:tab w:val="right" w:leader="none" w:pos="10794"/>
+        </w:tabs>
+        <w:rPr>
+          <w:rFonts w:ascii="Garamond" w:cs="Garamond" w:eastAsia="Garamond" w:hAnsi="Garamond"/>
+        </w:rPr>
+      </w:pPr>
+      <w:r>
+        <w:rPr>
+          <w:rFonts w:ascii="Garamond" w:cs="Garamond" w:eastAsia="Garamond" w:hAnsi="Garamond"/>
+          <w:i w:val="1"/>
+          <w:rtl w:val="0"/>
+        </w:rPr>
+        <w:t xml:space="preserve">Software Developer/Engineer</w:t>
+        <w:tab/>
+      </w:r>
+      <w:r>
+        <w:rPr>
+          <w:rtl w:val="0"/>
+        </w:rPr>
+      </w:r>
+    </w:p>
+    <w:p>
+      <w:pPr>
+        <w:numPr>
+          <w:ilvl w:val="0"/>
+          <w:numId w:val="3"/>
+        </w:numPr>
+        <w:ind w:left="720" w:hanging="360"/>
+        <w:rPr>
+          <w:rFonts w:ascii="Garamond" w:cs="Garamond" w:eastAsia="Garamond" w:hAnsi="Garamond"/>
+        </w:rPr>
+      </w:pPr>
+      <w:r>
+        <w:rPr>
+          <w:rFonts w:ascii="Garamond" w:cs="Garamond" w:eastAsia="Garamond" w:hAnsi="Garamond"/>
+          <w:rtl w:val="0"/>
+        </w:rPr>
+        <w:t xml:space="preserve">Develop mobile applications(IOS and Android) using flutterflow, flutter/dart and AI. </w:t>
+      </w:r>
+    </w:p>
+    <w:p>
+      <w:pPr>
+        <w:numPr>
+          <w:ilvl w:val="0"/>
+          <w:numId w:val="3"/>
+        </w:numPr>
+        <w:ind w:left="720" w:hanging="360"/>
+        <w:rPr>
+          <w:rFonts w:ascii="Garamond" w:cs="Garamond" w:eastAsia="Garamond" w:hAnsi="Garamond"/>
+        </w:rPr>
+      </w:pPr>
+      <w:r>
+        <w:rPr>
+          <w:rFonts w:ascii="Garamond" w:cs="Garamond" w:eastAsia="Garamond" w:hAnsi="Garamond"/>
+          <w:rtl w:val="0"/>
+        </w:rPr>
+        <w:t xml:space="preserve">Develop Software Applications and solutions for mobile, desktop or any platform using no-code, python, React, mysql and more depending on requirement.</w:t>
+      </w:r>
+    </w:p>
+    <w:p>
+      <w:pPr>
+        <w:tabs>
+          <w:tab w:val="right" w:leader="none" w:pos="11076.000000000002"/>
+          <w:tab w:val="left" w:leader="none" w:pos="264"/>
+        </w:tabs>
+        <w:ind w:left="0" w:firstLine="0"/>
+        <w:rPr>
+          <w:rFonts w:ascii="Garamond" w:cs="Garamond" w:eastAsia="Garamond" w:hAnsi="Garamond"/>
+          <w:b w:val="1"/>
+        </w:rPr>
+      </w:pPr>
+      <w:r>
+        <w:rPr>
+          <w:rtl w:val="0"/>
+        </w:rPr>
+      </w:r>
+    </w:p>
+    <w:p>
+      <w:pPr>
+        <w:tabs>
+          <w:tab w:val="right" w:leader="none" w:pos="11076.000000000002"/>
+          <w:tab w:val="left" w:leader="none" w:pos="264"/>
+        </w:tabs>
         <w:ind w:left="0" w:firstLine="0"/>
         <w:rPr>
           <w:rFonts w:ascii="Garamond" w:cs="Garamond" w:eastAsia="Garamond" w:hAnsi="Garamond"/>
@@ -386,7 +531,7 @@
           <w:rtl w:val="0"/>
         </w:rPr>
         <w:tab/>
-        <w:t xml:space="preserve">August 2024 - Current</w:t>
+        <w:t xml:space="preserve">August 2024 - February 2025</w:t>
       </w:r>
     </w:p>
     <w:p>
@@ -2088,7 +2233,7 @@
       </w:r>
     </w:p>
     <w:sectPr>
-      <w:headerReference r:id="rId8" w:type="default"/>
+      <w:headerReference r:id="rId9" w:type="default"/>
       <w:pgSz w:h="15840" w:w="12240" w:orient="portrait"/>
       <w:pgMar w:bottom="1440" w:top="1440" w:left="1080" w:right="1440" w:header="720" w:footer="720"/>
       <w:pgNumType w:start="1"/>
@@ -2588,11 +2733,19 @@
       </w:pPr>
     </w:pPrDefault>
   </w:docDefaults>
+  <w:style w:type="table" w:styleId="TableNormal" w:default="1">
+    <w:name w:val="TableNormal"/>
+    <w:tblPr>
+      <w:tblCellMar>
+        <w:top w:w="100.0" w:type="dxa"/>
+        <w:left w:w="100.0" w:type="dxa"/>
+        <w:bottom w:w="100.0" w:type="dxa"/>
+        <w:right w:w="100.0" w:type="dxa"/>
+      </w:tblCellMar>
+    </w:tblPr>
+  </w:style>
   <w:style w:type="paragraph" w:styleId="Normal" w:default="1">
     <w:name w:val="normal"/>
-  </w:style>
-  <w:style w:type="table" w:styleId="TableNormal" w:default="1">
-    <w:name w:val="Table Normal"/>
   </w:style>
   <w:style w:type="paragraph" w:styleId="Heading1">
     <w:name w:val="heading 1"/>

</xml_diff>